<commit_message>
Nome do Commit Teste
</commit_message>
<xml_diff>
--- a/Tutorial Git.docx
+++ b/Tutorial Git.docx
@@ -3,49 +3,131 @@
 <w:document xmlns:wpc="http://schemas.microsoft.com/office/word/2010/wordprocessingCanvas" xmlns:cx="http://schemas.microsoft.com/office/drawing/2014/chartex" xmlns:cx1="http://schemas.microsoft.com/office/drawing/2015/9/8/chartex" xmlns:cx2="http://schemas.microsoft.com/office/drawing/2015/10/21/chartex" xmlns:cx3="http://schemas.microsoft.com/office/drawing/2016/5/9/chartex" xmlns:cx4="http://schemas.microsoft.com/office/drawing/2016/5/10/chartex" xmlns:cx5="http://schemas.microsoft.com/office/drawing/2016/5/11/chartex" xmlns:cx6="http://schemas.microsoft.com/office/drawing/2016/5/12/chartex" xmlns:cx7="http://schemas.microsoft.com/office/drawing/2016/5/13/chartex" xmlns:cx8="http://schemas.microsoft.com/office/drawing/2016/5/14/chartex" xmlns:mc="http://schemas.openxmlformats.org/markup-compatibility/2006" xmlns:aink="http://schemas.microsoft.com/office/drawing/2016/ink" xmlns:am3d="http://schemas.microsoft.com/office/drawing/2017/model3d" xmlns:o="urn:schemas-microsoft-com:office:office" xmlns:oel="http://schemas.microsoft.com/office/2019/extlst" xmlns:r="http://schemas.openxmlformats.org/officeDocument/2006/relationships" xmlns:m="http://schemas.openxmlformats.org/officeDocument/2006/math" xmlns:v="urn:schemas-microsoft-com:vml" xmlns:wp14="http://schemas.microsoft.com/office/word/2010/wordprocessingDrawing" xmlns:wp="http://schemas.openxmlformats.org/drawingml/2006/wordprocessingDrawing" xmlns:w10="urn:schemas-microsoft-com:office:word" xmlns:w="http://schemas.openxmlformats.org/wordprocessingml/2006/main" xmlns:w14="http://schemas.microsoft.com/office/word/2010/wordml" xmlns:w15="http://schemas.microsoft.com/office/word/2012/wordml" xmlns:w16cex="http://schemas.microsoft.com/office/word/2018/wordml/cex" xmlns:w16cid="http://schemas.microsoft.com/office/word/2016/wordml/cid" xmlns:w16="http://schemas.microsoft.com/office/word/2018/wordml" xmlns:w16sdtdh="http://schemas.microsoft.com/office/word/2020/wordml/sdtdatahash" xmlns:w16se="http://schemas.microsoft.com/office/word/2015/wordml/symex" xmlns:wpg="http://schemas.microsoft.com/office/word/2010/wordprocessingGroup" xmlns:wpi="http://schemas.microsoft.com/office/word/2010/wordprocessingInk" xmlns:wne="http://schemas.microsoft.com/office/word/2006/wordml" xmlns:wps="http://schemas.microsoft.com/office/word/2010/wordprocessingShape" mc:Ignorable="w14 w15 w16se w16cid w16 w16cex w16sdtdh wp14">
   <w:body>
     <w:p>
-      <w:r>
+      <w:pPr>
+        <w:pBdr>
+          <w:bottom w:val="single" w:sz="4" w:space="1" w:color="auto"/>
+        </w:pBdr>
+        <w:jc w:val="center"/>
+        <w:rPr>
+          <w:b/>
+          <w:bCs/>
+          <w:smallCaps/>
+          <w:spacing w:val="5"/>
+          <w:sz w:val="16"/>
+          <w:szCs w:val="16"/>
+          <w14:reflection w14:blurRad="6350" w14:stA="55000" w14:stPos="0" w14:endA="300" w14:endPos="45500" w14:dist="0" w14:dir="5400000" w14:fadeDir="5400000" w14:sx="100000" w14:sy="-100000" w14:kx="0" w14:ky="0" w14:algn="bl"/>
+        </w:rPr>
+      </w:pPr>
+      <w:r>
+        <w:rPr>
+          <w:rStyle w:val="RefernciaIntensa"/>
+          <w:color w:val="auto"/>
+          <w:sz w:val="48"/>
+          <w:szCs w:val="48"/>
+          <w14:reflection w14:blurRad="6350" w14:stA="55000" w14:stPos="0" w14:endA="300" w14:endPos="45500" w14:dist="0" w14:dir="5400000" w14:fadeDir="5400000" w14:sx="100000" w14:sy="-100000" w14:kx="0" w14:ky="0" w14:algn="bl"/>
+        </w:rPr>
         <w:t xml:space="preserve">Tutorial </w:t>
       </w:r>
       <w:proofErr w:type="spellStart"/>
       <w:r>
+        <w:rPr>
+          <w:rStyle w:val="RefernciaIntensa"/>
+          <w:color w:val="ED7D31" w:themeColor="accent2"/>
+          <w:sz w:val="48"/>
+          <w:szCs w:val="48"/>
+          <w14:reflection w14:blurRad="6350" w14:stA="55000" w14:stPos="0" w14:endA="300" w14:endPos="45500" w14:dist="0" w14:dir="5400000" w14:fadeDir="5400000" w14:sx="100000" w14:sy="-100000" w14:kx="0" w14:ky="0" w14:algn="bl"/>
+        </w:rPr>
         <w:t>Git</w:t>
       </w:r>
       <w:proofErr w:type="spellEnd"/>
       <w:r>
-        <w:t xml:space="preserve"> &amp; GitHub 06/02/2024</w:t>
-      </w:r>
-    </w:p>
-    <w:p/>
-    <w:p>
-      <w:r>
+        <w:rPr>
+          <w:rStyle w:val="RefernciaIntensa"/>
+          <w:color w:val="ED7D31" w:themeColor="accent2"/>
+          <w:sz w:val="48"/>
+          <w:szCs w:val="48"/>
+          <w14:reflection w14:blurRad="6350" w14:stA="55000" w14:stPos="0" w14:endA="300" w14:endPos="45500" w14:dist="0" w14:dir="5400000" w14:fadeDir="5400000" w14:sx="100000" w14:sy="-100000" w14:kx="0" w14:ky="0" w14:algn="bl"/>
+        </w:rPr>
+        <w:t xml:space="preserve"> </w:t>
+      </w:r>
+      <w:r>
+        <w:rPr>
+          <w:rStyle w:val="RefernciaIntensa"/>
+          <w:color w:val="auto"/>
+          <w:sz w:val="48"/>
+          <w:szCs w:val="48"/>
+          <w14:reflection w14:blurRad="6350" w14:stA="55000" w14:stPos="0" w14:endA="300" w14:endPos="45500" w14:dist="0" w14:dir="5400000" w14:fadeDir="5400000" w14:sx="100000" w14:sy="-100000" w14:kx="0" w14:ky="0" w14:algn="bl"/>
+        </w:rPr>
+        <w:t xml:space="preserve">&amp; GitHub </w:t>
+      </w:r>
+      <w:r>
+        <w:rPr>
+          <w:rStyle w:val="RefernciaIntensa"/>
+          <w:color w:val="auto"/>
+          <w:sz w:val="16"/>
+          <w:szCs w:val="16"/>
+          <w14:reflection w14:blurRad="6350" w14:stA="55000" w14:stPos="0" w14:endA="300" w14:endPos="45500" w14:dist="0" w14:dir="5400000" w14:fadeDir="5400000" w14:sx="100000" w14:sy="-100000" w14:kx="0" w14:ky="0" w14:algn="bl"/>
+        </w:rPr>
+        <w:t>06/02/2024</w:t>
+      </w:r>
+    </w:p>
+    <w:p>
+      <w:pPr>
+        <w:rPr>
+          <w:rStyle w:val="TtulodoLivro"/>
+          <w:sz w:val="28"/>
+          <w:szCs w:val="28"/>
+        </w:rPr>
+      </w:pPr>
+    </w:p>
+    <w:p>
+      <w:pPr>
+        <w:rPr>
+          <w:rStyle w:val="TtulodoLivro"/>
+          <w:sz w:val="28"/>
+          <w:szCs w:val="28"/>
+        </w:rPr>
+      </w:pPr>
+      <w:r>
+        <w:rPr>
+          <w:rStyle w:val="TtulodoLivro"/>
+          <w:sz w:val="28"/>
+          <w:szCs w:val="28"/>
+        </w:rPr>
         <w:t>1° Passo: Criação do Repositório</w:t>
       </w:r>
     </w:p>
     <w:p>
-      <w:r>
-        <w:rPr>
+      <w:pPr>
+        <w:rPr>
+          <w:rFonts w:ascii="Arial" w:hAnsi="Arial" w:cs="Arial"/>
+        </w:rPr>
+      </w:pPr>
+      <w:r>
+        <w:rPr>
+          <w:rFonts w:ascii="Arial" w:hAnsi="Arial" w:cs="Arial"/>
           <w:noProof/>
         </w:rPr>
         <w:drawing>
-          <wp:anchor distT="0" distB="0" distL="114300" distR="114300" simplePos="0" relativeHeight="251658240" behindDoc="1" locked="0" layoutInCell="1" allowOverlap="1" wp14:anchorId="3AFE0D32" wp14:editId="52553B91">
+          <wp:anchor distT="0" distB="0" distL="114300" distR="114300" simplePos="0" relativeHeight="251658240" behindDoc="1" locked="0" layoutInCell="1" allowOverlap="1" wp14:anchorId="3AFE0D32" wp14:editId="3553A536">
             <wp:simplePos x="0" y="0"/>
             <wp:positionH relativeFrom="margin">
               <wp:align>left</wp:align>
             </wp:positionH>
             <wp:positionV relativeFrom="paragraph">
-              <wp:posOffset>447040</wp:posOffset>
+              <wp:posOffset>394335</wp:posOffset>
             </wp:positionV>
-            <wp:extent cx="5762625" cy="2606675"/>
-            <wp:effectExtent l="0" t="0" r="9525" b="3175"/>
-            <wp:wrapTight wrapText="bothSides">
+            <wp:extent cx="6438900" cy="2910840"/>
+            <wp:effectExtent l="0" t="0" r="0" b="3810"/>
+            <wp:wrapThrough wrapText="bothSides">
               <wp:wrapPolygon edited="0">
                 <wp:start x="0" y="0"/>
-                <wp:lineTo x="0" y="21468"/>
-                <wp:lineTo x="21564" y="21468"/>
-                <wp:lineTo x="21564" y="0"/>
+                <wp:lineTo x="0" y="21487"/>
+                <wp:lineTo x="21536" y="21487"/>
+                <wp:lineTo x="21536" y="0"/>
                 <wp:lineTo x="0" y="0"/>
               </wp:wrapPolygon>
-            </wp:wrapTight>
+            </wp:wrapThrough>
             <wp:docPr id="1126006802" name="Imagem 1" descr="Tela de computador com texto preto sobre fundo branco&#10;&#10;Descrição gerada automaticamente"/>
             <wp:cNvGraphicFramePr>
               <a:graphicFrameLocks xmlns:a="http://schemas.openxmlformats.org/drawingml/2006/main" noChangeAspect="1"/>
@@ -58,7 +140,7 @@
                     <pic:cNvPicPr/>
                   </pic:nvPicPr>
                   <pic:blipFill>
-                    <a:blip r:embed="rId4">
+                    <a:blip r:embed="rId5">
                       <a:extLst>
                         <a:ext uri="{28A0092B-C50C-407E-A947-70E740481C1C}">
                           <a14:useLocalDpi xmlns:a14="http://schemas.microsoft.com/office/drawing/2010/main" val="0"/>
@@ -72,7 +154,7 @@
                   <pic:spPr>
                     <a:xfrm>
                       <a:off x="0" y="0"/>
-                      <a:ext cx="5762625" cy="2606675"/>
+                      <a:ext cx="6507993" cy="2942683"/>
                     </a:xfrm>
                     <a:prstGeom prst="rect">
                       <a:avLst/>
@@ -81,61 +163,137 @@
                 </pic:pic>
               </a:graphicData>
             </a:graphic>
+            <wp14:sizeRelH relativeFrom="margin">
+              <wp14:pctWidth>0</wp14:pctWidth>
+            </wp14:sizeRelH>
+            <wp14:sizeRelV relativeFrom="margin">
+              <wp14:pctHeight>0</wp14:pctHeight>
+            </wp14:sizeRelV>
           </wp:anchor>
         </w:drawing>
       </w:r>
       <w:r>
-        <w:t>Abra a pasta em que deseja criar o repositório, clique com o botão direito do mouse, vá em “Mostrar mais opções” e clique em “</w:t>
-      </w:r>
-      <w:proofErr w:type="spellStart"/>
-      <w:r>
+        <w:rPr>
+          <w:rFonts w:ascii="Arial" w:hAnsi="Arial" w:cs="Arial"/>
+        </w:rPr>
+        <w:t xml:space="preserve">Abra a pasta em que deseja criar o repositório, clique com o botão direito do mouse, vá em “Mostrar mais opções” e clique em </w:t>
+      </w:r>
+      <w:r>
+        <w:rPr>
+          <w:rFonts w:ascii="Arial" w:hAnsi="Arial" w:cs="Arial"/>
+          <w:highlight w:val="yellow"/>
+        </w:rPr>
+        <w:t>“</w:t>
+      </w:r>
+      <w:proofErr w:type="spellStart"/>
+      <w:r>
+        <w:rPr>
+          <w:rFonts w:ascii="Arial" w:hAnsi="Arial" w:cs="Arial"/>
+          <w:highlight w:val="yellow"/>
+        </w:rPr>
         <w:t>Git</w:t>
       </w:r>
       <w:proofErr w:type="spellEnd"/>
       <w:r>
+        <w:rPr>
+          <w:rFonts w:ascii="Arial" w:hAnsi="Arial" w:cs="Arial"/>
+          <w:highlight w:val="yellow"/>
+        </w:rPr>
         <w:t xml:space="preserve"> </w:t>
       </w:r>
       <w:proofErr w:type="spellStart"/>
       <w:r>
+        <w:rPr>
+          <w:rFonts w:ascii="Arial" w:hAnsi="Arial" w:cs="Arial"/>
+          <w:highlight w:val="yellow"/>
+        </w:rPr>
         <w:t>Bash</w:t>
       </w:r>
       <w:proofErr w:type="spellEnd"/>
       <w:r>
+        <w:rPr>
+          <w:rFonts w:ascii="Arial" w:hAnsi="Arial" w:cs="Arial"/>
+          <w:highlight w:val="yellow"/>
+        </w:rPr>
         <w:t xml:space="preserve"> </w:t>
       </w:r>
       <w:proofErr w:type="spellStart"/>
       <w:r>
+        <w:rPr>
+          <w:rFonts w:ascii="Arial" w:hAnsi="Arial" w:cs="Arial"/>
+          <w:highlight w:val="yellow"/>
+        </w:rPr>
         <w:t>Here</w:t>
       </w:r>
       <w:proofErr w:type="spellEnd"/>
       <w:r>
+        <w:rPr>
+          <w:rFonts w:ascii="Arial" w:hAnsi="Arial" w:cs="Arial"/>
+        </w:rPr>
         <w:t>”.</w:t>
       </w:r>
     </w:p>
     <w:p>
-      <w:r>
+      <w:pPr>
+        <w:pBdr>
+          <w:bottom w:val="single" w:sz="4" w:space="1" w:color="auto"/>
+        </w:pBdr>
+        <w:rPr>
+          <w:rFonts w:ascii="Arial" w:hAnsi="Arial" w:cs="Arial"/>
+        </w:rPr>
+      </w:pPr>
+    </w:p>
+    <w:p>
+      <w:pPr>
+        <w:pBdr>
+          <w:bottom w:val="single" w:sz="4" w:space="1" w:color="auto"/>
+        </w:pBdr>
+        <w:rPr>
+          <w:rFonts w:ascii="Arial" w:hAnsi="Arial" w:cs="Arial"/>
+        </w:rPr>
+      </w:pPr>
+      <w:r>
+        <w:rPr>
+          <w:rFonts w:ascii="Arial" w:hAnsi="Arial" w:cs="Arial"/>
+        </w:rPr>
         <w:t xml:space="preserve">Após abrir o Terminal do </w:t>
       </w:r>
       <w:proofErr w:type="spellStart"/>
       <w:r>
+        <w:rPr>
+          <w:rFonts w:ascii="Arial" w:hAnsi="Arial" w:cs="Arial"/>
+        </w:rPr>
         <w:t>Git</w:t>
       </w:r>
       <w:proofErr w:type="spellEnd"/>
       <w:r>
+        <w:rPr>
+          <w:rFonts w:ascii="Arial" w:hAnsi="Arial" w:cs="Arial"/>
+        </w:rPr>
         <w:t xml:space="preserve"> </w:t>
       </w:r>
       <w:proofErr w:type="spellStart"/>
       <w:r>
+        <w:rPr>
+          <w:rFonts w:ascii="Arial" w:hAnsi="Arial" w:cs="Arial"/>
+        </w:rPr>
         <w:t>Bash</w:t>
       </w:r>
       <w:proofErr w:type="spellEnd"/>
       <w:r>
-        <w:t xml:space="preserve">: Digite o comando </w:t>
-      </w:r>
-      <w:proofErr w:type="spellStart"/>
-      <w:r>
-        <w:rPr>
-          <w:rFonts w:ascii="Courier New" w:hAnsi="Courier New" w:cs="Courier New"/>
+        <w:rPr>
+          <w:rFonts w:ascii="Arial" w:hAnsi="Arial" w:cs="Arial"/>
+        </w:rPr>
+        <w:t>: Digite o comando</w:t>
+      </w:r>
+      <w:r>
+        <w:t xml:space="preserve"> </w:t>
+      </w:r>
+      <w:proofErr w:type="spellStart"/>
+      <w:r>
+        <w:rPr>
+          <w:rFonts w:ascii="Courier New" w:hAnsi="Courier New" w:cs="Courier New"/>
+          <w:color w:val="0070C0"/>
         </w:rPr>
         <w:t>git</w:t>
       </w:r>
@@ -143,6 +301,7 @@
       <w:r>
         <w:rPr>
           <w:rFonts w:ascii="Courier New" w:hAnsi="Courier New" w:cs="Courier New"/>
+          <w:color w:val="0070C0"/>
         </w:rPr>
         <w:t xml:space="preserve"> </w:t>
       </w:r>
@@ -150,6 +309,7 @@
       <w:r>
         <w:rPr>
           <w:rFonts w:ascii="Courier New" w:hAnsi="Courier New" w:cs="Courier New"/>
+          <w:color w:val="0070C0"/>
         </w:rPr>
         <w:t>init</w:t>
       </w:r>
@@ -160,13 +320,506 @@
         </w:rPr>
         <w:t xml:space="preserve"> </w:t>
       </w:r>
-    </w:p>
-    <w:p/>
-    <w:p/>
+      <w:r>
+        <w:rPr>
+          <w:rFonts w:ascii="Arial" w:hAnsi="Arial" w:cs="Arial"/>
+        </w:rPr>
+        <w:t>(inicia um repositório vazio em sua pasta)</w:t>
+      </w:r>
+    </w:p>
+    <w:p>
+      <w:pPr>
+        <w:pBdr>
+          <w:bottom w:val="single" w:sz="4" w:space="1" w:color="auto"/>
+        </w:pBdr>
+        <w:rPr>
+          <w:rFonts w:ascii="Arial" w:hAnsi="Arial" w:cs="Arial"/>
+        </w:rPr>
+      </w:pPr>
+    </w:p>
+    <w:p>
+      <w:pPr>
+        <w:rPr>
+          <w:rStyle w:val="TtulodoLivro"/>
+          <w:sz w:val="28"/>
+          <w:szCs w:val="28"/>
+        </w:rPr>
+      </w:pPr>
+    </w:p>
+    <w:p>
+      <w:pPr>
+        <w:rPr>
+          <w:rStyle w:val="TtulodoLivro"/>
+          <w:sz w:val="20"/>
+          <w:szCs w:val="20"/>
+        </w:rPr>
+      </w:pPr>
+      <w:r>
+        <w:rPr>
+          <w:rStyle w:val="TtulodoLivro"/>
+          <w:sz w:val="28"/>
+          <w:szCs w:val="28"/>
+        </w:rPr>
+        <w:t>2 ° Passo: Adicionar Arquivos</w:t>
+      </w:r>
+      <w:r>
+        <w:rPr>
+          <w:rStyle w:val="TtulodoLivro"/>
+          <w:sz w:val="28"/>
+          <w:szCs w:val="28"/>
+        </w:rPr>
+        <w:t xml:space="preserve"> </w:t>
+      </w:r>
+      <w:r>
+        <w:rPr>
+          <w:rStyle w:val="TtulodoLivro"/>
+          <w:sz w:val="20"/>
+          <w:szCs w:val="20"/>
+        </w:rPr>
+        <w:t>(</w:t>
+      </w:r>
+      <w:r>
+        <w:rPr>
+          <w:rStyle w:val="TtulodoLivro"/>
+          <w:b w:val="0"/>
+          <w:bCs w:val="0"/>
+          <w:sz w:val="20"/>
+          <w:szCs w:val="20"/>
+        </w:rPr>
+        <w:t xml:space="preserve">Inicie aqui se quiser apenas adicionar arquivo a um </w:t>
+      </w:r>
+      <w:proofErr w:type="spellStart"/>
+      <w:r>
+        <w:rPr>
+          <w:rStyle w:val="TtulodoLivro"/>
+          <w:b w:val="0"/>
+          <w:bCs w:val="0"/>
+          <w:sz w:val="20"/>
+          <w:szCs w:val="20"/>
+        </w:rPr>
+        <w:t>commit</w:t>
+      </w:r>
+      <w:proofErr w:type="spellEnd"/>
+      <w:r>
+        <w:rPr>
+          <w:rStyle w:val="TtulodoLivro"/>
+          <w:b w:val="0"/>
+          <w:bCs w:val="0"/>
+          <w:sz w:val="20"/>
+          <w:szCs w:val="20"/>
+        </w:rPr>
+        <w:t xml:space="preserve"> já existente</w:t>
+      </w:r>
+      <w:r>
+        <w:rPr>
+          <w:rStyle w:val="TtulodoLivro"/>
+          <w:sz w:val="20"/>
+          <w:szCs w:val="20"/>
+        </w:rPr>
+        <w:t>.)</w:t>
+      </w:r>
+    </w:p>
+    <w:p>
+      <w:pPr>
+        <w:rPr>
+          <w:rFonts w:ascii="Courier New" w:hAnsi="Courier New" w:cs="Courier New"/>
+          <w:color w:val="0070C0"/>
+        </w:rPr>
+      </w:pPr>
+      <w:r>
+        <w:rPr>
+          <w:rFonts w:ascii="Arial" w:hAnsi="Arial" w:cs="Arial"/>
+        </w:rPr>
+        <w:t xml:space="preserve">Digite o comando </w:t>
+      </w:r>
+      <w:proofErr w:type="spellStart"/>
+      <w:r>
+        <w:rPr>
+          <w:rFonts w:ascii="Courier New" w:hAnsi="Courier New" w:cs="Courier New"/>
+          <w:color w:val="0070C0"/>
+        </w:rPr>
+        <w:t>git</w:t>
+      </w:r>
+      <w:proofErr w:type="spellEnd"/>
+      <w:r>
+        <w:rPr>
+          <w:rFonts w:ascii="Courier New" w:hAnsi="Courier New" w:cs="Courier New"/>
+          <w:color w:val="0070C0"/>
+        </w:rPr>
+        <w:t xml:space="preserve"> </w:t>
+      </w:r>
+      <w:proofErr w:type="spellStart"/>
+      <w:proofErr w:type="gramStart"/>
+      <w:r>
+        <w:rPr>
+          <w:rFonts w:ascii="Courier New" w:hAnsi="Courier New" w:cs="Courier New"/>
+          <w:color w:val="0070C0"/>
+        </w:rPr>
+        <w:t>add</w:t>
+      </w:r>
+      <w:proofErr w:type="spellEnd"/>
+      <w:r>
+        <w:rPr>
+          <w:rFonts w:ascii="Courier New" w:hAnsi="Courier New" w:cs="Courier New"/>
+          <w:color w:val="0070C0"/>
+        </w:rPr>
+        <w:t xml:space="preserve"> .</w:t>
+      </w:r>
+      <w:proofErr w:type="gramEnd"/>
+      <w:r>
+        <w:rPr>
+          <w:rFonts w:ascii="Courier New" w:hAnsi="Courier New" w:cs="Courier New"/>
+          <w:color w:val="0070C0"/>
+        </w:rPr>
+        <w:t xml:space="preserve"> </w:t>
+      </w:r>
+    </w:p>
+    <w:p>
+      <w:pPr>
+        <w:pBdr>
+          <w:bottom w:val="single" w:sz="4" w:space="1" w:color="auto"/>
+        </w:pBdr>
+        <w:rPr>
+          <w:rFonts w:ascii="Arial" w:hAnsi="Arial" w:cs="Arial"/>
+        </w:rPr>
+      </w:pPr>
+      <w:proofErr w:type="spellStart"/>
+      <w:r>
+        <w:rPr>
+          <w:rFonts w:ascii="Courier New" w:hAnsi="Courier New" w:cs="Courier New"/>
+          <w:color w:val="0070C0"/>
+        </w:rPr>
+        <w:t>git</w:t>
+      </w:r>
+      <w:proofErr w:type="spellEnd"/>
+      <w:r>
+        <w:rPr>
+          <w:rFonts w:ascii="Courier New" w:hAnsi="Courier New" w:cs="Courier New"/>
+          <w:color w:val="0070C0"/>
+        </w:rPr>
+        <w:t xml:space="preserve"> status </w:t>
+      </w:r>
+      <w:r>
+        <w:rPr>
+          <w:rFonts w:ascii="Arial" w:hAnsi="Arial" w:cs="Arial"/>
+        </w:rPr>
+        <w:t xml:space="preserve">(mostra os itens prontos </w:t>
+      </w:r>
+      <w:proofErr w:type="gramStart"/>
+      <w:r>
+        <w:rPr>
+          <w:rFonts w:ascii="Arial" w:hAnsi="Arial" w:cs="Arial"/>
+        </w:rPr>
+        <w:t>pro</w:t>
+      </w:r>
+      <w:proofErr w:type="gramEnd"/>
+      <w:r>
+        <w:rPr>
+          <w:rFonts w:ascii="Arial" w:hAnsi="Arial" w:cs="Arial"/>
+        </w:rPr>
+        <w:t xml:space="preserve"> </w:t>
+      </w:r>
+      <w:proofErr w:type="spellStart"/>
+      <w:r>
+        <w:rPr>
+          <w:rFonts w:ascii="Arial" w:hAnsi="Arial" w:cs="Arial"/>
+        </w:rPr>
+        <w:t>commit</w:t>
+      </w:r>
+      <w:proofErr w:type="spellEnd"/>
+      <w:r>
+        <w:rPr>
+          <w:rFonts w:ascii="Arial" w:hAnsi="Arial" w:cs="Arial"/>
+        </w:rPr>
+        <w:t>)</w:t>
+      </w:r>
+    </w:p>
+    <w:p>
+      <w:pPr>
+        <w:pBdr>
+          <w:bottom w:val="single" w:sz="4" w:space="1" w:color="auto"/>
+        </w:pBdr>
+        <w:rPr>
+          <w:rFonts w:ascii="Arial" w:hAnsi="Arial" w:cs="Arial"/>
+        </w:rPr>
+      </w:pPr>
+    </w:p>
+    <w:p>
+      <w:pPr>
+        <w:rPr>
+          <w:rFonts w:ascii="Arial" w:hAnsi="Arial" w:cs="Arial"/>
+        </w:rPr>
+      </w:pPr>
+    </w:p>
+    <w:p>
+      <w:pPr>
+        <w:rPr>
+          <w:rStyle w:val="TtulodoLivro"/>
+          <w:sz w:val="28"/>
+          <w:szCs w:val="28"/>
+        </w:rPr>
+      </w:pPr>
+      <w:r>
+        <w:rPr>
+          <w:rStyle w:val="TtulodoLivro"/>
+          <w:sz w:val="28"/>
+          <w:szCs w:val="28"/>
+        </w:rPr>
+        <w:t xml:space="preserve">3° Passo: </w:t>
+      </w:r>
+      <w:proofErr w:type="spellStart"/>
+      <w:r>
+        <w:rPr>
+          <w:rStyle w:val="TtulodoLivro"/>
+          <w:sz w:val="28"/>
+          <w:szCs w:val="28"/>
+        </w:rPr>
+        <w:t>Commit</w:t>
+      </w:r>
+      <w:proofErr w:type="spellEnd"/>
+    </w:p>
+    <w:p>
+      <w:pPr>
+        <w:rPr>
+          <w:rFonts w:ascii="Courier New" w:hAnsi="Courier New" w:cs="Courier New"/>
+          <w:color w:val="0070C0"/>
+        </w:rPr>
+      </w:pPr>
+      <w:r>
+        <w:t xml:space="preserve">Digite o comando </w:t>
+      </w:r>
+      <w:proofErr w:type="spellStart"/>
+      <w:r>
+        <w:rPr>
+          <w:rFonts w:ascii="Courier New" w:hAnsi="Courier New" w:cs="Courier New"/>
+          <w:color w:val="0070C0"/>
+        </w:rPr>
+        <w:t>git</w:t>
+      </w:r>
+      <w:proofErr w:type="spellEnd"/>
+      <w:r>
+        <w:rPr>
+          <w:rFonts w:ascii="Courier New" w:hAnsi="Courier New" w:cs="Courier New"/>
+          <w:color w:val="0070C0"/>
+        </w:rPr>
+        <w:t xml:space="preserve"> </w:t>
+      </w:r>
+      <w:proofErr w:type="spellStart"/>
+      <w:r>
+        <w:rPr>
+          <w:rFonts w:ascii="Courier New" w:hAnsi="Courier New" w:cs="Courier New"/>
+          <w:color w:val="0070C0"/>
+        </w:rPr>
+        <w:t>commit</w:t>
+      </w:r>
+      <w:proofErr w:type="spellEnd"/>
+      <w:r>
+        <w:rPr>
+          <w:rFonts w:ascii="Courier New" w:hAnsi="Courier New" w:cs="Courier New"/>
+          <w:color w:val="0070C0"/>
+        </w:rPr>
+        <w:t xml:space="preserve"> -m “Nome do </w:t>
+      </w:r>
+      <w:proofErr w:type="spellStart"/>
+      <w:r>
+        <w:rPr>
+          <w:rFonts w:ascii="Courier New" w:hAnsi="Courier New" w:cs="Courier New"/>
+          <w:color w:val="0070C0"/>
+        </w:rPr>
+        <w:t>Commit</w:t>
+      </w:r>
+      <w:proofErr w:type="spellEnd"/>
+      <w:r>
+        <w:rPr>
+          <w:rFonts w:ascii="Courier New" w:hAnsi="Courier New" w:cs="Courier New"/>
+          <w:color w:val="0070C0"/>
+        </w:rPr>
+        <w:t>”</w:t>
+      </w:r>
+    </w:p>
+    <w:p>
+      <w:pPr>
+        <w:rPr>
+          <w:rFonts w:ascii="Courier New" w:hAnsi="Courier New" w:cs="Courier New"/>
+          <w:color w:val="0070C0"/>
+        </w:rPr>
+      </w:pPr>
+      <w:r>
+        <w:rPr>
+          <w:rFonts w:ascii="Courier New" w:hAnsi="Courier New" w:cs="Courier New"/>
+          <w:noProof/>
+          <w:color w:val="0070C0"/>
+        </w:rPr>
+        <w:drawing>
+          <wp:inline distT="0" distB="0" distL="0" distR="0" wp14:anchorId="566C7503" wp14:editId="61EB4C62">
+            <wp:extent cx="3600953" cy="409632"/>
+            <wp:effectExtent l="0" t="0" r="0" b="9525"/>
+            <wp:docPr id="360624320" name="Imagem 1"/>
+            <wp:cNvGraphicFramePr>
+              <a:graphicFrameLocks xmlns:a="http://schemas.openxmlformats.org/drawingml/2006/main" noChangeAspect="1"/>
+            </wp:cNvGraphicFramePr>
+            <a:graphic xmlns:a="http://schemas.openxmlformats.org/drawingml/2006/main">
+              <a:graphicData uri="http://schemas.openxmlformats.org/drawingml/2006/picture">
+                <pic:pic xmlns:pic="http://schemas.openxmlformats.org/drawingml/2006/picture">
+                  <pic:nvPicPr>
+                    <pic:cNvPr id="360624320" name="Imagem 360624320"/>
+                    <pic:cNvPicPr/>
+                  </pic:nvPicPr>
+                  <pic:blipFill>
+                    <a:blip r:embed="rId6">
+                      <a:extLst>
+                        <a:ext uri="{28A0092B-C50C-407E-A947-70E740481C1C}">
+                          <a14:useLocalDpi xmlns:a14="http://schemas.microsoft.com/office/drawing/2010/main" val="0"/>
+                        </a:ext>
+                      </a:extLst>
+                    </a:blip>
+                    <a:stretch>
+                      <a:fillRect/>
+                    </a:stretch>
+                  </pic:blipFill>
+                  <pic:spPr>
+                    <a:xfrm>
+                      <a:off x="0" y="0"/>
+                      <a:ext cx="3600953" cy="409632"/>
+                    </a:xfrm>
+                    <a:prstGeom prst="rect">
+                      <a:avLst/>
+                    </a:prstGeom>
+                  </pic:spPr>
+                </pic:pic>
+              </a:graphicData>
+            </a:graphic>
+          </wp:inline>
+        </w:drawing>
+      </w:r>
+    </w:p>
+    <w:p>
+      <w:pPr>
+        <w:rPr>
+          <w:rFonts w:ascii="Arial" w:hAnsi="Arial" w:cs="Arial"/>
+          <w:color w:val="0070C0"/>
+        </w:rPr>
+      </w:pPr>
+      <w:proofErr w:type="spellStart"/>
+      <w:r>
+        <w:rPr>
+          <w:rFonts w:ascii="Courier New" w:hAnsi="Courier New" w:cs="Courier New"/>
+          <w:color w:val="0070C0"/>
+        </w:rPr>
+        <w:t>git</w:t>
+      </w:r>
+      <w:proofErr w:type="spellEnd"/>
+      <w:r>
+        <w:rPr>
+          <w:rFonts w:ascii="Courier New" w:hAnsi="Courier New" w:cs="Courier New"/>
+          <w:color w:val="0070C0"/>
+        </w:rPr>
+        <w:t xml:space="preserve"> log </w:t>
+      </w:r>
+      <w:r>
+        <w:rPr>
+          <w:rFonts w:ascii="Arial" w:hAnsi="Arial" w:cs="Arial"/>
+          <w:color w:val="0070C0"/>
+        </w:rPr>
+        <w:t xml:space="preserve">(mostra os </w:t>
+      </w:r>
+      <w:proofErr w:type="spellStart"/>
+      <w:r>
+        <w:rPr>
+          <w:rFonts w:ascii="Arial" w:hAnsi="Arial" w:cs="Arial"/>
+          <w:color w:val="0070C0"/>
+        </w:rPr>
+        <w:t>commit</w:t>
+      </w:r>
+      <w:proofErr w:type="spellEnd"/>
+      <w:r>
+        <w:rPr>
+          <w:rFonts w:ascii="Arial" w:hAnsi="Arial" w:cs="Arial"/>
+          <w:color w:val="0070C0"/>
+        </w:rPr>
+        <w:t xml:space="preserve"> realizados)</w:t>
+      </w:r>
+    </w:p>
+    <w:p>
+      <w:pPr>
+        <w:rPr>
+          <w:rFonts w:ascii="Arial" w:hAnsi="Arial" w:cs="Arial"/>
+        </w:rPr>
+      </w:pPr>
+      <w:r>
+        <w:rPr>
+          <w:rFonts w:ascii="Arial" w:hAnsi="Arial" w:cs="Arial"/>
+          <w:noProof/>
+        </w:rPr>
+        <w:drawing>
+          <wp:anchor distT="0" distB="0" distL="114300" distR="114300" simplePos="0" relativeHeight="251659264" behindDoc="0" locked="0" layoutInCell="1" allowOverlap="1" wp14:anchorId="601B8B52" wp14:editId="4BF3B640">
+            <wp:simplePos x="0" y="0"/>
+            <wp:positionH relativeFrom="margin">
+              <wp:align>left</wp:align>
+            </wp:positionH>
+            <wp:positionV relativeFrom="paragraph">
+              <wp:posOffset>161290</wp:posOffset>
+            </wp:positionV>
+            <wp:extent cx="3562350" cy="725805"/>
+            <wp:effectExtent l="0" t="0" r="0" b="0"/>
+            <wp:wrapThrough wrapText="bothSides">
+              <wp:wrapPolygon edited="0">
+                <wp:start x="0" y="0"/>
+                <wp:lineTo x="0" y="20976"/>
+                <wp:lineTo x="21484" y="20976"/>
+                <wp:lineTo x="21484" y="0"/>
+                <wp:lineTo x="0" y="0"/>
+              </wp:wrapPolygon>
+            </wp:wrapThrough>
+            <wp:docPr id="551923388" name="Imagem 2" descr="Texto&#10;&#10;Descrição gerada automaticamente"/>
+            <wp:cNvGraphicFramePr>
+              <a:graphicFrameLocks xmlns:a="http://schemas.openxmlformats.org/drawingml/2006/main" noChangeAspect="1"/>
+            </wp:cNvGraphicFramePr>
+            <a:graphic xmlns:a="http://schemas.openxmlformats.org/drawingml/2006/main">
+              <a:graphicData uri="http://schemas.openxmlformats.org/drawingml/2006/picture">
+                <pic:pic xmlns:pic="http://schemas.openxmlformats.org/drawingml/2006/picture">
+                  <pic:nvPicPr>
+                    <pic:cNvPr id="551923388" name="Imagem 2" descr="Texto&#10;&#10;Descrição gerada automaticamente"/>
+                    <pic:cNvPicPr/>
+                  </pic:nvPicPr>
+                  <pic:blipFill>
+                    <a:blip r:embed="rId7">
+                      <a:extLst>
+                        <a:ext uri="{28A0092B-C50C-407E-A947-70E740481C1C}">
+                          <a14:useLocalDpi xmlns:a14="http://schemas.microsoft.com/office/drawing/2010/main" val="0"/>
+                        </a:ext>
+                      </a:extLst>
+                    </a:blip>
+                    <a:stretch>
+                      <a:fillRect/>
+                    </a:stretch>
+                  </pic:blipFill>
+                  <pic:spPr>
+                    <a:xfrm>
+                      <a:off x="0" y="0"/>
+                      <a:ext cx="3582792" cy="729971"/>
+                    </a:xfrm>
+                    <a:prstGeom prst="rect">
+                      <a:avLst/>
+                    </a:prstGeom>
+                  </pic:spPr>
+                </pic:pic>
+              </a:graphicData>
+            </a:graphic>
+            <wp14:sizeRelH relativeFrom="margin">
+              <wp14:pctWidth>0</wp14:pctWidth>
+            </wp14:sizeRelH>
+            <wp14:sizeRelV relativeFrom="margin">
+              <wp14:pctHeight>0</wp14:pctHeight>
+            </wp14:sizeRelV>
+          </wp:anchor>
+        </w:drawing>
+      </w:r>
+    </w:p>
     <w:p/>
     <w:sectPr>
       <w:pgSz w:w="11906" w:h="16838"/>
-      <w:pgMar w:top="1417" w:right="1701" w:bottom="1417" w:left="1701" w:header="708" w:footer="708" w:gutter="0"/>
+      <w:pgMar w:top="720" w:right="720" w:bottom="720" w:left="720" w:header="708" w:footer="708" w:gutter="0"/>
       <w:cols w:space="708"/>
       <w:docGrid w:linePitch="360"/>
     </w:sectPr>
@@ -602,6 +1255,34 @@
     <w:semiHidden/>
     <w:unhideWhenUsed/>
   </w:style>
+  <w:style w:type="character" w:styleId="RefernciaIntensa">
+    <w:name w:val="Intense Reference"/>
+    <w:basedOn w:val="Fontepargpadro"/>
+    <w:uiPriority w:val="32"/>
+    <w:qFormat/>
+    <w:rsid w:val="0054211D"/>
+    <w:rPr>
+      <w:b/>
+      <w:bCs/>
+      <w:smallCaps/>
+      <w:color w:val="4472C4" w:themeColor="accent1"/>
+      <w:spacing w:val="5"/>
+    </w:rPr>
+  </w:style>
+  <w:style w:type="character" w:styleId="TtulodoLivro">
+    <w:name w:val="Book Title"/>
+    <w:basedOn w:val="Fontepargpadro"/>
+    <w:uiPriority w:val="33"/>
+    <w:qFormat/>
+    <w:rsid w:val="0054211D"/>
+    <w:rPr>
+      <w:b/>
+      <w:bCs/>
+      <w:i/>
+      <w:iCs/>
+      <w:spacing w:val="5"/>
+    </w:rPr>
+  </w:style>
 </w:styles>
 </file>
 
@@ -898,4 +1579,16 @@
     </a:ext>
   </a:extLst>
 </a:theme>
+</file>
+
+<file path=customXml/item1.xml><?xml version="1.0" encoding="utf-8"?>
+<b:Sources xmlns:b="http://schemas.openxmlformats.org/officeDocument/2006/bibliography" xmlns="http://schemas.openxmlformats.org/officeDocument/2006/bibliography" SelectedStyle="\APASixthEditionOfficeOnline.xsl" StyleName="APA" Version="6"/>
+</file>
+
+<file path=customXml/itemProps1.xml><?xml version="1.0" encoding="utf-8"?>
+<ds:datastoreItem xmlns:ds="http://schemas.openxmlformats.org/officeDocument/2006/customXml" ds:itemID="{83E620D3-A634-4608-BA00-644377A33F9B}">
+  <ds:schemaRefs>
+    <ds:schemaRef ds:uri="http://schemas.openxmlformats.org/officeDocument/2006/bibliography"/>
+  </ds:schemaRefs>
+</ds:datastoreItem>
 </file>
</xml_diff>